<commit_message>
remove storage staff swimlane
</commit_message>
<xml_diff>
--- a/BaoCao_Review/PhanTichNghiepVu/Update/1412520 - Sửa sau Peer Review/UCNV-02-04.docx
+++ b/BaoCao_Review/PhanTichNghiepVu/Update/1412520 - Sửa sau Peer Review/UCNV-02-04.docx
@@ -1074,13 +1074,7 @@
     <w:p/>
     <w:p>
       <w:r>
-        <w:t>UCNV-</w:t>
-      </w:r>
-      <w:r>
-        <w:t>04</w:t>
-      </w:r>
-      <w:r>
-        <w:t>:</w:t>
+        <w:t>UCNV-04:</w:t>
       </w:r>
     </w:p>
     <w:tbl>
@@ -1530,9 +1524,20 @@
             <w:r>
               <w:rPr>
                 <w:noProof/>
-                <w:lang w:val="vi-VN"/>
-              </w:rPr>
-              <w:t>Nhân viên kinh doanh liên hệ nhân viên kho về thông tin hàng hóa cần tìm</w:t>
+              </w:rPr>
+              <w:t>Nhân viên kiểm tra tình trạng</w:t>
+            </w:r>
+            <w:r>
+              <w:rPr>
+                <w:noProof/>
+              </w:rPr>
+              <w:t xml:space="preserve"> của</w:t>
+            </w:r>
+            <w:r>
+              <w:rPr>
+                <w:noProof/>
+              </w:rPr>
+              <w:t xml:space="preserve"> loại sản phẩm nhà phân phối muốn đặt</w:t>
             </w:r>
           </w:p>
           <w:p>
@@ -1554,7 +1559,7 @@
                 <w:noProof/>
                 <w:lang w:val="vi-VN"/>
               </w:rPr>
-              <w:t>Nhân viên kho kiểm tra lịch sản xuất hàng hóa</w:t>
+              <w:t>Nhân viên ghi nhận thông tin đặt hàng</w:t>
             </w:r>
           </w:p>
           <w:p>
@@ -1576,7 +1581,7 @@
                 <w:noProof/>
                 <w:lang w:val="vi-VN"/>
               </w:rPr>
-              <w:t>Nhân viên ghi nhận thông tin đặt hàng</w:t>
+              <w:t>Thực hiện use case “Kiểm tra thông tin đặt hàng”</w:t>
             </w:r>
           </w:p>
           <w:p>
@@ -1598,7 +1603,20 @@
                 <w:noProof/>
                 <w:lang w:val="vi-VN"/>
               </w:rPr>
-              <w:t>Thực hiện use case “Kiểm tra thông tin đặt hàng”</w:t>
+              <w:t>Nhà phân phối</w:t>
+            </w:r>
+            <w:r>
+              <w:rPr>
+                <w:noProof/>
+                <w:lang w:val="vi-VN"/>
+              </w:rPr>
+              <w:t xml:space="preserve"> chọn hình thức thanh toán</w:t>
+            </w:r>
+            <w:r>
+              <w:rPr>
+                <w:noProof/>
+              </w:rPr>
+              <w:t xml:space="preserve"> (trả bằng thẻ hoặc đưa tiền trực tiếp)</w:t>
             </w:r>
           </w:p>
           <w:p>
@@ -1627,21 +1645,13 @@
                 <w:noProof/>
                 <w:lang w:val="vi-VN"/>
               </w:rPr>
-              <w:t xml:space="preserve"> chọn hình thức thanh toán</w:t>
-            </w:r>
-            <w:r>
-              <w:rPr>
-                <w:noProof/>
-              </w:rPr>
-              <w:t xml:space="preserve"> (trả bằng thẻ hoặc đưa tiền trực tiếp</w:t>
-            </w:r>
-            <w:bookmarkStart w:id="0" w:name="_GoBack"/>
-            <w:bookmarkEnd w:id="0"/>
-            <w:r>
-              <w:rPr>
-                <w:noProof/>
-              </w:rPr>
-              <w:t>)</w:t>
+              <w:t xml:space="preserve"> chọn hình thức giao hàng</w:t>
+            </w:r>
+            <w:r>
+              <w:rPr>
+                <w:noProof/>
+              </w:rPr>
+              <w:t xml:space="preserve"> (sử dụng dịch vụ vận chuyển của công ty hoặc dịch vụ ngoài)</w:t>
             </w:r>
           </w:p>
           <w:p>
@@ -1663,20 +1673,14 @@
                 <w:noProof/>
                 <w:lang w:val="vi-VN"/>
               </w:rPr>
-              <w:t>Nhà phân phối</w:t>
-            </w:r>
-            <w:r>
-              <w:rPr>
-                <w:noProof/>
-                <w:lang w:val="vi-VN"/>
-              </w:rPr>
-              <w:t xml:space="preserve"> chọn hình thức giao hàng</w:t>
-            </w:r>
-            <w:r>
-              <w:rPr>
-                <w:noProof/>
-              </w:rPr>
-              <w:t xml:space="preserve"> (sử dụng dịch vụ vận chuyển của công ty hoặc dịch vụ ngoài)</w:t>
+              <w:t xml:space="preserve">Nhân viên hẹn ngày giao hàng cho </w:t>
+            </w:r>
+            <w:r>
+              <w:rPr>
+                <w:noProof/>
+                <w:lang w:val="vi-VN"/>
+              </w:rPr>
+              <w:t>nhà phân phối</w:t>
             </w:r>
           </w:p>
           <w:p>
@@ -1698,35 +1702,6 @@
                 <w:noProof/>
                 <w:lang w:val="vi-VN"/>
               </w:rPr>
-              <w:t xml:space="preserve">Nhân viên hẹn ngày giao hàng cho </w:t>
-            </w:r>
-            <w:r>
-              <w:rPr>
-                <w:noProof/>
-                <w:lang w:val="vi-VN"/>
-              </w:rPr>
-              <w:t>nhà phân phối</w:t>
-            </w:r>
-          </w:p>
-          <w:p>
-            <w:pPr>
-              <w:pStyle w:val="MyTable1"/>
-              <w:numPr>
-                <w:ilvl w:val="0"/>
-                <w:numId w:val="3"/>
-              </w:numPr>
-              <w:ind w:left="321" w:hanging="321"/>
-              <w:cnfStyle w:val="000000100000" w:firstRow="0" w:lastRow="0" w:firstColumn="0" w:lastColumn="0" w:oddVBand="0" w:evenVBand="0" w:oddHBand="1" w:evenHBand="0" w:firstRowFirstColumn="0" w:firstRowLastColumn="0" w:lastRowFirstColumn="0" w:lastRowLastColumn="0"/>
-              <w:rPr>
-                <w:noProof/>
-                <w:lang w:val="vi-VN"/>
-              </w:rPr>
-            </w:pPr>
-            <w:r>
-              <w:rPr>
-                <w:noProof/>
-                <w:lang w:val="vi-VN"/>
-              </w:rPr>
               <w:t xml:space="preserve">Nhân viên thông báo với </w:t>
             </w:r>
             <w:r>
@@ -1824,7 +1799,21 @@
                 <w:noProof/>
                 <w:lang w:val="vi-VN"/>
               </w:rPr>
-              <w:t xml:space="preserve">Trường hợp bước 5, nếu kho hàng của công ty không đủ đáp ứng yêu cầu của </w:t>
+              <w:t>Trường hợp bướ</w:t>
+            </w:r>
+            <w:r>
+              <w:rPr>
+                <w:noProof/>
+                <w:lang w:val="vi-VN"/>
+              </w:rPr>
+              <w:t>c 4</w:t>
+            </w:r>
+            <w:r>
+              <w:rPr>
+                <w:noProof/>
+                <w:lang w:val="vi-VN"/>
+              </w:rPr>
+              <w:t xml:space="preserve">, nếu kho hàng của công ty không đủ đáp ứng yêu cầu của </w:t>
             </w:r>
             <w:r>
               <w:rPr>
@@ -1933,7 +1922,21 @@
                 <w:lang w:val="vi-VN"/>
               </w:rPr>
               <w:lastRenderedPageBreak/>
-              <w:t xml:space="preserve">Trường hợp bước 7, nếu </w:t>
+              <w:t>Trường hợp bướ</w:t>
+            </w:r>
+            <w:r>
+              <w:rPr>
+                <w:noProof/>
+                <w:lang w:val="vi-VN"/>
+              </w:rPr>
+              <w:t>c 5</w:t>
+            </w:r>
+            <w:r>
+              <w:rPr>
+                <w:noProof/>
+                <w:lang w:val="vi-VN"/>
+              </w:rPr>
+              <w:t xml:space="preserve">, nếu </w:t>
             </w:r>
             <w:r>
               <w:rPr>
@@ -1963,6 +1966,284 @@
               </w:rPr>
               <w:t xml:space="preserve"> đơn hàng không được duyệt và nêu rõ lý do, kết thúc quy trình.</w:t>
             </w:r>
+          </w:p>
+        </w:tc>
+      </w:tr>
+    </w:tbl>
+    <w:p/>
+    <w:p/>
+    <w:tbl>
+      <w:tblPr>
+        <w:tblStyle w:val="TableGrid"/>
+        <w:tblW w:w="9738" w:type="dxa"/>
+        <w:jc w:val="center"/>
+        <w:tblLook w:val="04A0" w:firstRow="1" w:lastRow="0" w:firstColumn="1" w:lastColumn="0" w:noHBand="0" w:noVBand="1"/>
+      </w:tblPr>
+      <w:tblGrid>
+        <w:gridCol w:w="1597"/>
+        <w:gridCol w:w="8141"/>
+      </w:tblGrid>
+      <w:tr>
+        <w:trPr>
+          <w:jc w:val="center"/>
+        </w:trPr>
+        <w:tc>
+          <w:tcPr>
+            <w:tcW w:w="1597" w:type="dxa"/>
+            <w:shd w:val="clear" w:color="auto" w:fill="A6A6A6" w:themeFill="background1" w:themeFillShade="A6"/>
+          </w:tcPr>
+          <w:p>
+            <w:pPr>
+              <w:pStyle w:val="MyTable1"/>
+              <w:rPr>
+                <w:noProof/>
+                <w:lang w:val="vi-VN"/>
+              </w:rPr>
+            </w:pPr>
+            <w:r>
+              <w:rPr>
+                <w:noProof/>
+                <w:lang w:val="vi-VN"/>
+              </w:rPr>
+              <w:t>Use case</w:t>
+            </w:r>
+          </w:p>
+        </w:tc>
+        <w:tc>
+          <w:tcPr>
+            <w:tcW w:w="8141" w:type="dxa"/>
+            <w:shd w:val="clear" w:color="auto" w:fill="A6A6A6" w:themeFill="background1" w:themeFillShade="A6"/>
+          </w:tcPr>
+          <w:p>
+            <w:pPr>
+              <w:pStyle w:val="MyTable1"/>
+              <w:rPr>
+                <w:noProof/>
+                <w:lang w:val="vi-VN"/>
+              </w:rPr>
+            </w:pPr>
+            <w:r>
+              <w:rPr>
+                <w:noProof/>
+                <w:lang w:val="vi-VN"/>
+              </w:rPr>
+              <w:t>Đặt hàng</w:t>
+            </w:r>
+          </w:p>
+        </w:tc>
+      </w:tr>
+      <w:tr>
+        <w:trPr>
+          <w:jc w:val="center"/>
+        </w:trPr>
+        <w:tc>
+          <w:tcPr>
+            <w:tcW w:w="1597" w:type="dxa"/>
+            <w:shd w:val="clear" w:color="auto" w:fill="A6A6A6" w:themeFill="background1" w:themeFillShade="A6"/>
+          </w:tcPr>
+          <w:p>
+            <w:pPr>
+              <w:pStyle w:val="MyTable1"/>
+              <w:rPr>
+                <w:noProof/>
+                <w:lang w:val="vi-VN"/>
+              </w:rPr>
+            </w:pPr>
+            <w:r>
+              <w:rPr>
+                <w:noProof/>
+                <w:lang w:val="vi-VN"/>
+              </w:rPr>
+              <w:t>Mã số</w:t>
+            </w:r>
+          </w:p>
+        </w:tc>
+        <w:tc>
+          <w:tcPr>
+            <w:tcW w:w="8141" w:type="dxa"/>
+          </w:tcPr>
+          <w:p>
+            <w:pPr>
+              <w:pStyle w:val="MyTable1"/>
+              <w:rPr>
+                <w:noProof/>
+                <w:lang w:val="vi-VN"/>
+              </w:rPr>
+            </w:pPr>
+            <w:r>
+              <w:rPr>
+                <w:noProof/>
+                <w:lang w:val="vi-VN"/>
+              </w:rPr>
+              <w:t>[HTUCNV-</w:t>
+            </w:r>
+            <w:r>
+              <w:rPr>
+                <w:noProof/>
+              </w:rPr>
+              <w:t>0</w:t>
+            </w:r>
+            <w:r>
+              <w:rPr>
+                <w:noProof/>
+                <w:lang w:val="vi-VN"/>
+              </w:rPr>
+              <w:t xml:space="preserve">4] </w:t>
+            </w:r>
+          </w:p>
+        </w:tc>
+      </w:tr>
+      <w:tr>
+        <w:trPr>
+          <w:jc w:val="center"/>
+        </w:trPr>
+        <w:tc>
+          <w:tcPr>
+            <w:tcW w:w="1597" w:type="dxa"/>
+            <w:shd w:val="clear" w:color="auto" w:fill="A6A6A6" w:themeFill="background1" w:themeFillShade="A6"/>
+          </w:tcPr>
+          <w:p>
+            <w:pPr>
+              <w:pStyle w:val="MyTable1"/>
+              <w:rPr>
+                <w:noProof/>
+                <w:lang w:val="vi-VN"/>
+              </w:rPr>
+            </w:pPr>
+            <w:r>
+              <w:rPr>
+                <w:noProof/>
+                <w:lang w:val="vi-VN"/>
+              </w:rPr>
+              <w:t>Tham chiếu</w:t>
+            </w:r>
+          </w:p>
+        </w:tc>
+        <w:tc>
+          <w:tcPr>
+            <w:tcW w:w="8141" w:type="dxa"/>
+          </w:tcPr>
+          <w:p>
+            <w:pPr>
+              <w:pStyle w:val="MyTable1"/>
+              <w:rPr>
+                <w:noProof/>
+                <w:lang w:val="vi-VN"/>
+              </w:rPr>
+            </w:pPr>
+            <w:r>
+              <w:rPr>
+                <w:noProof/>
+                <w:lang w:val="vi-VN"/>
+              </w:rPr>
+              <w:t>[UCNV-</w:t>
+            </w:r>
+            <w:r>
+              <w:rPr>
+                <w:noProof/>
+              </w:rPr>
+              <w:t>0</w:t>
+            </w:r>
+            <w:r>
+              <w:rPr>
+                <w:noProof/>
+                <w:lang w:val="vi-VN"/>
+              </w:rPr>
+              <w:t xml:space="preserve">4] </w:t>
+            </w:r>
+          </w:p>
+        </w:tc>
+      </w:tr>
+      <w:tr>
+        <w:trPr>
+          <w:jc w:val="center"/>
+        </w:trPr>
+        <w:tc>
+          <w:tcPr>
+            <w:tcW w:w="1597" w:type="dxa"/>
+            <w:shd w:val="clear" w:color="auto" w:fill="A6A6A6" w:themeFill="background1" w:themeFillShade="A6"/>
+          </w:tcPr>
+          <w:p>
+            <w:pPr>
+              <w:pStyle w:val="MyTable1"/>
+              <w:rPr>
+                <w:noProof/>
+                <w:lang w:val="vi-VN"/>
+              </w:rPr>
+            </w:pPr>
+            <w:r>
+              <w:rPr>
+                <w:noProof/>
+                <w:lang w:val="vi-VN"/>
+              </w:rPr>
+              <w:lastRenderedPageBreak/>
+              <w:t>Mô tả</w:t>
+            </w:r>
+          </w:p>
+        </w:tc>
+        <w:tc>
+          <w:tcPr>
+            <w:tcW w:w="8141" w:type="dxa"/>
+          </w:tcPr>
+          <w:p>
+            <w:pPr>
+              <w:pStyle w:val="MyTable1"/>
+              <w:rPr>
+                <w:noProof/>
+                <w:szCs w:val="26"/>
+                <w:lang w:val="vi-VN"/>
+              </w:rPr>
+            </w:pPr>
+            <w:bookmarkStart w:id="0" w:name="_GoBack"/>
+            <w:r>
+              <w:rPr>
+                <w:noProof/>
+                <w:szCs w:val="26"/>
+                <w:lang w:val="vi-VN"/>
+              </w:rPr>
+              <w:drawing>
+                <wp:inline distT="0" distB="0" distL="0" distR="0">
+                  <wp:extent cx="4995545" cy="8229600"/>
+                  <wp:effectExtent l="0" t="0" r="0" b="0"/>
+                  <wp:docPr id="4" name="Picture 4"/>
+                  <wp:cNvGraphicFramePr>
+                    <a:graphicFrameLocks xmlns:a="http://schemas.openxmlformats.org/drawingml/2006/main" noChangeAspect="1"/>
+                  </wp:cNvGraphicFramePr>
+                  <a:graphic xmlns:a="http://schemas.openxmlformats.org/drawingml/2006/main">
+                    <a:graphicData uri="http://schemas.openxmlformats.org/drawingml/2006/picture">
+                      <pic:pic xmlns:pic="http://schemas.openxmlformats.org/drawingml/2006/picture">
+                        <pic:nvPicPr>
+                          <pic:cNvPr id="4" name="dathang.png"/>
+                          <pic:cNvPicPr/>
+                        </pic:nvPicPr>
+                        <pic:blipFill>
+                          <a:blip r:embed="rId8">
+                            <a:extLst>
+                              <a:ext uri="{28A0092B-C50C-407E-A947-70E740481C1C}">
+                                <a14:useLocalDpi xmlns:a14="http://schemas.microsoft.com/office/drawing/2010/main" val="0"/>
+                              </a:ext>
+                            </a:extLst>
+                          </a:blip>
+                          <a:stretch>
+                            <a:fillRect/>
+                          </a:stretch>
+                        </pic:blipFill>
+                        <pic:spPr>
+                          <a:xfrm>
+                            <a:off x="0" y="0"/>
+                            <a:ext cx="4995545" cy="8229600"/>
+                          </a:xfrm>
+                          <a:prstGeom prst="rect">
+                            <a:avLst/>
+                          </a:prstGeom>
+                        </pic:spPr>
+                      </pic:pic>
+                    </a:graphicData>
+                  </a:graphic>
+                </wp:inline>
+              </w:drawing>
+            </w:r>
+            <w:bookmarkEnd w:id="0"/>
           </w:p>
         </w:tc>
       </w:tr>

</xml_diff>